<commit_message>
Addded line to thesis rough outline.docx
</commit_message>
<xml_diff>
--- a/Doc/thesis rough outline.docx
+++ b/Doc/thesis rough outline.docx
@@ -35,6 +35,11 @@
     <w:p>
       <w:r>
         <w:t>Census geographies. Define a tract, census block group, census block. Show some maps of these (later).</w:t>
+      </w:r>
+    </w:p>
+    <w:p>
+      <w:r>
+        <w:t>Define FIPS code (acronym stands for ...) and then explain two digits for state, three for county, six for tract, etc.</w:t>
       </w:r>
     </w:p>
     <w:p>

</xml_diff>